<commit_message>
Find the most optimized model
SkinVision6Accurate is the most accurate 1 from above codes.
</commit_message>
<xml_diff>
--- a/SkinVision Documentation.docx
+++ b/SkinVision Documentation.docx
@@ -36,13 +36,8 @@
       </w:r>
     </w:p>
     <w:p>
-      <w:proofErr w:type="gramStart"/>
-      <w:r>
-        <w:t>Crucial</w:t>
-      </w:r>
-      <w:proofErr w:type="gramEnd"/>
-      <w:r>
-        <w:t xml:space="preserve"> for </w:t>
+      <w:r>
+        <w:t xml:space="preserve">Crucial for </w:t>
       </w:r>
       <w:r>
         <w:t>training a more robust and generalized model.</w:t>
@@ -85,7 +80,6 @@
         <w:t xml:space="preserve"> = </w:t>
       </w:r>
       <w:proofErr w:type="spellStart"/>
-      <w:proofErr w:type="gramStart"/>
       <w:r>
         <w:t>ImageDataGenerator</w:t>
       </w:r>
@@ -93,7 +87,6 @@
       <w:r>
         <w:t>(</w:t>
       </w:r>
-      <w:proofErr w:type="gramEnd"/>
     </w:p>
     <w:p>
       <w:pPr>
@@ -101,15 +94,7 @@
         <w:spacing w:after="0"/>
       </w:pPr>
       <w:r>
-        <w:t xml:space="preserve">    rescale=</w:t>
-      </w:r>
-      <w:proofErr w:type="gramStart"/>
-      <w:r>
-        <w:t>1./</w:t>
-      </w:r>
-      <w:proofErr w:type="gramEnd"/>
-      <w:r>
-        <w:t>255,</w:t>
+        <w:t xml:space="preserve">    rescale=1./255,</w:t>
       </w:r>
     </w:p>
     <w:p>
@@ -207,15 +192,7 @@
     </w:p>
     <w:p>
       <w:r>
-        <w:t>rescale=</w:t>
-      </w:r>
-      <w:proofErr w:type="gramStart"/>
-      <w:r>
-        <w:t>1./</w:t>
-      </w:r>
-      <w:proofErr w:type="gramEnd"/>
-      <w:r>
-        <w:t>255 - Normalizes pixel values from 0–255 to 0–1 (MobileNetV2 expects normalized input).</w:t>
+        <w:t>rescale=1./255 - Normalizes pixel values from 0–255 to 0–1 (MobileNetV2 expects normalized input).</w:t>
       </w:r>
     </w:p>
     <w:p>
@@ -225,15 +202,7 @@
       </w:r>
       <w:proofErr w:type="spellEnd"/>
       <w:r>
-        <w:t xml:space="preserve">=20 - Randomly rotates </w:t>
-      </w:r>
-      <w:proofErr w:type="gramStart"/>
-      <w:r>
-        <w:t>images by</w:t>
-      </w:r>
-      <w:proofErr w:type="gramEnd"/>
-      <w:r>
-        <w:t xml:space="preserve"> up to 20 degrees.</w:t>
+        <w:t>=20 - Randomly rotates images by up to 20 degrees.</w:t>
       </w:r>
     </w:p>
     <w:p>
@@ -308,15 +277,7 @@
       </w:r>
       <w:proofErr w:type="spellEnd"/>
       <w:r>
-        <w:t>(rescale=</w:t>
-      </w:r>
-      <w:proofErr w:type="gramStart"/>
-      <w:r>
-        <w:t>1./</w:t>
-      </w:r>
-      <w:proofErr w:type="gramEnd"/>
-      <w:r>
-        <w:t>255)</w:t>
+        <w:t>(rescale=1./255)</w:t>
       </w:r>
     </w:p>
     <w:p>
@@ -468,13 +429,8 @@
         <w:t>input_shape</w:t>
       </w:r>
       <w:proofErr w:type="spellEnd"/>
-      <w:proofErr w:type="gramStart"/>
-      <w:r>
-        <w:t>=(</w:t>
-      </w:r>
-      <w:proofErr w:type="gramEnd"/>
-      <w:r>
-        <w:t>224, 224, 3))</w:t>
+      <w:r>
+        <w:t>=(224, 224, 3))</w:t>
       </w:r>
     </w:p>
     <w:p>
@@ -487,17 +443,12 @@
         <w:t>weights='</w:t>
       </w:r>
       <w:proofErr w:type="spellStart"/>
-      <w:proofErr w:type="gramStart"/>
       <w:r>
         <w:t>imagenet</w:t>
       </w:r>
       <w:proofErr w:type="spellEnd"/>
       <w:r>
-        <w:t>' —</w:t>
-      </w:r>
-      <w:proofErr w:type="gramEnd"/>
-      <w:r>
-        <w:t xml:space="preserve"> uses weights trained on the ImageNet dataset (1,000 classes like dogs, cats, etc.).</w:t>
+        <w:t>' — uses weights trained on the ImageNet dataset (1,000 classes like dogs, cats, etc.).</w:t>
       </w:r>
     </w:p>
     <w:p>
@@ -516,21 +467,8 @@
         <w:t>input_shape</w:t>
       </w:r>
       <w:proofErr w:type="spellEnd"/>
-      <w:proofErr w:type="gramStart"/>
-      <w:r>
-        <w:t>=(</w:t>
-      </w:r>
-      <w:proofErr w:type="gramEnd"/>
-      <w:r>
-        <w:t xml:space="preserve">224, 224, </w:t>
-      </w:r>
-      <w:proofErr w:type="gramStart"/>
-      <w:r>
-        <w:t>3) —</w:t>
-      </w:r>
-      <w:proofErr w:type="gramEnd"/>
-      <w:r>
-        <w:t xml:space="preserve"> sets the input size to 224x224 RGB images (3 channels for color).</w:t>
+      <w:r>
+        <w:t>=(224, 224, 3) — sets the input size to 224x224 RGB images (3 channels for color).</w:t>
       </w:r>
     </w:p>
     <w:p/>
@@ -581,14 +519,9 @@
       </w:r>
       <w:proofErr w:type="spellStart"/>
       <w:r>
-        <w:t>base_</w:t>
-      </w:r>
-      <w:proofErr w:type="gramStart"/>
-      <w:r>
-        <w:t>model.layers</w:t>
-      </w:r>
-      <w:proofErr w:type="spellEnd"/>
-      <w:proofErr w:type="gramEnd"/>
+        <w:t>base_model.layers</w:t>
+      </w:r>
+      <w:proofErr w:type="spellEnd"/>
       <w:r>
         <w:t>:</w:t>
       </w:r>
@@ -599,27 +532,17 @@
         <w:ind w:firstLine="720"/>
       </w:pPr>
       <w:proofErr w:type="spellStart"/>
-      <w:proofErr w:type="gramStart"/>
       <w:r>
         <w:t>layer.trainable</w:t>
       </w:r>
       <w:proofErr w:type="spellEnd"/>
-      <w:proofErr w:type="gramEnd"/>
       <w:r>
         <w:t xml:space="preserve"> = False</w:t>
       </w:r>
     </w:p>
     <w:p>
       <w:r>
-        <w:t xml:space="preserve">freezing layers </w:t>
-      </w:r>
-      <w:proofErr w:type="gramStart"/>
-      <w:r>
-        <w:t>means</w:t>
-      </w:r>
-      <w:proofErr w:type="gramEnd"/>
-      <w:r>
-        <w:t xml:space="preserve"> their weights won’t be updated during training.</w:t>
+        <w:t>freezing layers means their weights won’t be updated during training.</w:t>
       </w:r>
     </w:p>
     <w:p>
@@ -687,14 +610,9 @@
       </w:r>
       <w:proofErr w:type="spellStart"/>
       <w:r>
-        <w:t>base_</w:t>
-      </w:r>
-      <w:proofErr w:type="gramStart"/>
-      <w:r>
-        <w:t>model.layers</w:t>
-      </w:r>
-      <w:proofErr w:type="spellEnd"/>
-      <w:proofErr w:type="gramEnd"/>
+        <w:t>base_model.layers</w:t>
+      </w:r>
+      <w:proofErr w:type="spellEnd"/>
       <w:r>
         <w:t>[-10:]:</w:t>
       </w:r>
@@ -707,12 +625,10 @@
         <w:t xml:space="preserve">    </w:t>
       </w:r>
       <w:proofErr w:type="spellStart"/>
-      <w:proofErr w:type="gramStart"/>
       <w:r>
         <w:t>layer.trainable</w:t>
       </w:r>
       <w:proofErr w:type="spellEnd"/>
-      <w:proofErr w:type="gramEnd"/>
       <w:r>
         <w:t xml:space="preserve"> = True</w:t>
       </w:r>
@@ -743,15 +659,7 @@
     <w:p/>
     <w:p>
       <w:r>
-        <w:t xml:space="preserve">New layers </w:t>
-      </w:r>
-      <w:proofErr w:type="gramStart"/>
-      <w:r>
-        <w:t>add</w:t>
-      </w:r>
-      <w:proofErr w:type="gramEnd"/>
-      <w:r>
-        <w:t xml:space="preserve"> by me.</w:t>
+        <w:t>New layers add by me.</w:t>
       </w:r>
     </w:p>
     <w:p>
@@ -860,15 +768,7 @@
         <w:t>full model</w:t>
       </w:r>
       <w:r>
-        <w:t xml:space="preserve"> </w:t>
-      </w:r>
-      <w:proofErr w:type="gramStart"/>
-      <w:r>
-        <w:t>with</w:t>
-      </w:r>
-      <w:proofErr w:type="gramEnd"/>
-      <w:r>
-        <w:t xml:space="preserve"> connecting them.</w:t>
+        <w:t xml:space="preserve"> with connecting them.</w:t>
       </w:r>
     </w:p>
     <w:p>
@@ -918,13 +818,11 @@
         <w:shd w:val="clear" w:color="auto" w:fill="A5C9EB" w:themeFill="text2" w:themeFillTint="40"/>
       </w:pPr>
       <w:proofErr w:type="spellStart"/>
-      <w:proofErr w:type="gramStart"/>
       <w:r>
         <w:lastRenderedPageBreak/>
         <w:t>model.compile</w:t>
       </w:r>
       <w:proofErr w:type="spellEnd"/>
-      <w:proofErr w:type="gramEnd"/>
       <w:r>
         <w:t>(optimizer=Adam(</w:t>
       </w:r>
@@ -960,333 +858,288 @@
       </w:r>
       <w:proofErr w:type="spellEnd"/>
       <w:r>
+        <w:t>=0.001) — controls how fast/slow the model updates weights.</w:t>
+      </w:r>
+    </w:p>
+    <w:p>
+      <w:proofErr w:type="spellStart"/>
+      <w:r>
+        <w:t>categorical_crossentropy</w:t>
+      </w:r>
+      <w:proofErr w:type="spellEnd"/>
+      <w:r>
+        <w:t xml:space="preserve"> — loss function for multi-class classification with one-hot labels (like [1, 0, 0, 0] for "dark").</w:t>
+      </w:r>
+    </w:p>
+    <w:p>
+      <w:r>
+        <w:t>metrics=['accuracy']  tracks accuracy during training.</w:t>
+      </w:r>
+    </w:p>
+    <w:p>
+      <w:r>
+        <w:t xml:space="preserve">We can add other </w:t>
+      </w:r>
+      <w:proofErr w:type="spellStart"/>
+      <w:r>
+        <w:t>matrics</w:t>
+      </w:r>
+      <w:proofErr w:type="spellEnd"/>
+      <w:r>
+        <w:t>.</w:t>
+      </w:r>
+    </w:p>
+    <w:p>
+      <w:pPr>
+        <w:shd w:val="clear" w:color="auto" w:fill="A5C9EB" w:themeFill="text2" w:themeFillTint="40"/>
+      </w:pPr>
+      <w:r>
+        <w:t xml:space="preserve">import </w:t>
+      </w:r>
+      <w:proofErr w:type="spellStart"/>
+      <w:r>
+        <w:t>torch.optim</w:t>
+      </w:r>
+      <w:proofErr w:type="spellEnd"/>
+      <w:r>
+        <w:t xml:space="preserve"> as </w:t>
+      </w:r>
+      <w:proofErr w:type="spellStart"/>
+      <w:r>
+        <w:t>optim</w:t>
+      </w:r>
+      <w:proofErr w:type="spellEnd"/>
+    </w:p>
+    <w:p>
+      <w:pPr>
+        <w:shd w:val="clear" w:color="auto" w:fill="A5C9EB" w:themeFill="text2" w:themeFillTint="40"/>
+      </w:pPr>
+      <w:r>
+        <w:t xml:space="preserve">from </w:t>
+      </w:r>
+      <w:proofErr w:type="spellStart"/>
+      <w:r>
+        <w:t>torchmetrics.classification</w:t>
+      </w:r>
+      <w:proofErr w:type="spellEnd"/>
+      <w:r>
+        <w:t xml:space="preserve"> import Accuracy, Precision, Recall, AUROC, F1Score</w:t>
+      </w:r>
+    </w:p>
+    <w:p>
+      <w:pPr>
+        <w:shd w:val="clear" w:color="auto" w:fill="A5C9EB" w:themeFill="text2" w:themeFillTint="40"/>
+      </w:pPr>
+      <w:proofErr w:type="spellStart"/>
+      <w:r>
+        <w:t>model.compile</w:t>
+      </w:r>
+      <w:proofErr w:type="spellEnd"/>
+      <w:r>
+        <w:t>(optimizer=Adam(</w:t>
+      </w:r>
+      <w:proofErr w:type="spellStart"/>
+      <w:r>
+        <w:t>learning_rate</w:t>
+      </w:r>
+      <w:proofErr w:type="spellEnd"/>
+      <w:r>
+        <w:t>=0.001), loss='</w:t>
+      </w:r>
+      <w:proofErr w:type="spellStart"/>
+      <w:r>
+        <w:t>categorical_crossentropy</w:t>
+      </w:r>
+      <w:proofErr w:type="spellEnd"/>
+      <w:r>
+        <w:t>', metrics=['accuracy', Precision(name='precision'), Recall(name='recall'), AUC(name='</w:t>
+      </w:r>
+      <w:proofErr w:type="spellStart"/>
+      <w:r>
+        <w:t>auc</w:t>
+      </w:r>
+      <w:proofErr w:type="spellEnd"/>
+      <w:r>
+        <w:t>'), F1Score(name='f1_score')])</w:t>
+      </w:r>
+    </w:p>
+    <w:p/>
+    <w:p>
+      <w:pPr>
+        <w:rPr>
+          <w:u w:val="single"/>
+        </w:rPr>
+      </w:pPr>
+      <w:r>
+        <w:rPr>
+          <w:u w:val="single"/>
+        </w:rPr>
+        <w:t>Early Stopping’s Role</w:t>
+      </w:r>
+    </w:p>
+    <w:p>
+      <w:pPr>
+        <w:shd w:val="clear" w:color="auto" w:fill="A5C9EB" w:themeFill="text2" w:themeFillTint="40"/>
+      </w:pPr>
+      <w:proofErr w:type="spellStart"/>
+      <w:r>
+        <w:t>early_stopping</w:t>
+      </w:r>
+      <w:proofErr w:type="spellEnd"/>
+      <w:r>
+        <w:t xml:space="preserve"> = </w:t>
+      </w:r>
+      <w:proofErr w:type="spellStart"/>
+      <w:r>
+        <w:t>EarlyStopping</w:t>
+      </w:r>
+      <w:proofErr w:type="spellEnd"/>
+      <w:r>
+        <w:t>(monitor='</w:t>
+      </w:r>
+      <w:proofErr w:type="spellStart"/>
+      <w:r>
+        <w:t>val_loss</w:t>
+      </w:r>
+      <w:proofErr w:type="spellEnd"/>
+      <w:r>
+        <w:t xml:space="preserve">', patience=3, </w:t>
+      </w:r>
+      <w:proofErr w:type="spellStart"/>
+      <w:r>
+        <w:t>restore_best_weights</w:t>
+      </w:r>
+      <w:proofErr w:type="spellEnd"/>
+      <w:r>
+        <w:t>=True)</w:t>
+      </w:r>
+    </w:p>
+    <w:p>
+      <w:r>
+        <w:t xml:space="preserve">Monitors </w:t>
+      </w:r>
+      <w:proofErr w:type="spellStart"/>
+      <w:r>
+        <w:t>val_loss</w:t>
+      </w:r>
+      <w:proofErr w:type="spellEnd"/>
+      <w:r>
+        <w:t xml:space="preserve"> - if it stops improving for 3 epochs:</w:t>
+      </w:r>
+    </w:p>
+    <w:p>
+      <w:r>
+        <w:t>Training halts to prevent overfitting (model learning noise instead of patterns).</w:t>
+      </w:r>
+    </w:p>
+    <w:p>
+      <w:proofErr w:type="spellStart"/>
+      <w:r>
+        <w:t>restore_best_weights</w:t>
+      </w:r>
+      <w:proofErr w:type="spellEnd"/>
+      <w:r>
+        <w:t xml:space="preserve">= True — rolls back the model to the epoch with the lowest </w:t>
+      </w:r>
+      <w:proofErr w:type="spellStart"/>
+      <w:r>
+        <w:t>val_loss</w:t>
+      </w:r>
+      <w:proofErr w:type="spellEnd"/>
+      <w:r>
+        <w:t>.</w:t>
+      </w:r>
+    </w:p>
+    <w:p>
+      <w:r>
+        <w:t>This ensures you don’t over-train your model.</w:t>
+      </w:r>
+    </w:p>
+    <w:p/>
+    <w:p>
+      <w:pPr>
+        <w:rPr>
+          <w:u w:val="single"/>
+        </w:rPr>
+      </w:pPr>
+      <w:r>
+        <w:rPr>
+          <w:u w:val="single"/>
+        </w:rPr>
+        <w:t>Train the model</w:t>
+      </w:r>
+    </w:p>
+    <w:p>
+      <w:r>
+        <w:t>When training pretrained model and our model are connected.</w:t>
+      </w:r>
+    </w:p>
+    <w:p>
+      <w:pPr>
+        <w:shd w:val="clear" w:color="auto" w:fill="A5C9EB" w:themeFill="text2" w:themeFillTint="40"/>
+        <w:spacing w:after="0"/>
+      </w:pPr>
+      <w:r>
+        <w:t xml:space="preserve">history = </w:t>
+      </w:r>
+      <w:proofErr w:type="spellStart"/>
+      <w:r>
+        <w:t>model.fit</w:t>
+      </w:r>
+      <w:proofErr w:type="spellEnd"/>
+      <w:r>
+        <w:t>(</w:t>
+      </w:r>
+    </w:p>
+    <w:p>
+      <w:pPr>
+        <w:shd w:val="clear" w:color="auto" w:fill="A5C9EB" w:themeFill="text2" w:themeFillTint="40"/>
+        <w:spacing w:after="0"/>
+      </w:pPr>
+      <w:r>
+        <w:t xml:space="preserve">    </w:t>
+      </w:r>
+      <w:proofErr w:type="spellStart"/>
+      <w:r>
+        <w:t>train_generator</w:t>
+      </w:r>
+      <w:proofErr w:type="spellEnd"/>
+      <w:r>
+        <w:t>,  # Your dataset (images + labels)</w:t>
+      </w:r>
+    </w:p>
+    <w:p>
+      <w:pPr>
+        <w:shd w:val="clear" w:color="auto" w:fill="A5C9EB" w:themeFill="text2" w:themeFillTint="40"/>
+        <w:spacing w:after="0"/>
+      </w:pPr>
+      <w:r>
+        <w:t xml:space="preserve">    epochs=10,</w:t>
+      </w:r>
+    </w:p>
+    <w:p>
+      <w:pPr>
+        <w:shd w:val="clear" w:color="auto" w:fill="A5C9EB" w:themeFill="text2" w:themeFillTint="40"/>
+        <w:spacing w:after="0"/>
+      </w:pPr>
+      <w:r>
+        <w:t xml:space="preserve">    </w:t>
+      </w:r>
+      <w:proofErr w:type="spellStart"/>
+      <w:r>
+        <w:t>validation_data</w:t>
+      </w:r>
+      <w:proofErr w:type="spellEnd"/>
+      <w:r>
         <w:t>=</w:t>
       </w:r>
-      <w:proofErr w:type="gramStart"/>
-      <w:r>
-        <w:t>0.001) —</w:t>
-      </w:r>
-      <w:proofErr w:type="gramEnd"/>
-      <w:r>
-        <w:t xml:space="preserve"> controls how fast/slow the model updates weights.</w:t>
-      </w:r>
-    </w:p>
-    <w:p>
-      <w:proofErr w:type="spellStart"/>
-      <w:r>
-        <w:t>categorical_crossentropy</w:t>
-      </w:r>
-      <w:proofErr w:type="spellEnd"/>
-      <w:r>
-        <w:t xml:space="preserve"> — loss function for multi-class classification with one-hot labels (like [1, 0, 0, 0] for "dark").</w:t>
-      </w:r>
-    </w:p>
-    <w:p>
-      <w:r>
-        <w:t>metrics=['accuracy</w:t>
-      </w:r>
-      <w:proofErr w:type="gramStart"/>
-      <w:r>
-        <w:t>']  tracks</w:t>
-      </w:r>
-      <w:proofErr w:type="gramEnd"/>
-      <w:r>
-        <w:t xml:space="preserve"> accuracy during training.</w:t>
-      </w:r>
-    </w:p>
-    <w:p>
-      <w:r>
-        <w:t xml:space="preserve">We can add other </w:t>
-      </w:r>
-      <w:proofErr w:type="spellStart"/>
-      <w:r>
-        <w:t>matrics</w:t>
-      </w:r>
-      <w:proofErr w:type="spellEnd"/>
-      <w:r>
-        <w:t>.</w:t>
-      </w:r>
-    </w:p>
-    <w:p>
-      <w:pPr>
-        <w:shd w:val="clear" w:color="auto" w:fill="A5C9EB" w:themeFill="text2" w:themeFillTint="40"/>
-      </w:pPr>
-      <w:r>
-        <w:t xml:space="preserve">import </w:t>
-      </w:r>
-      <w:proofErr w:type="spellStart"/>
-      <w:proofErr w:type="gramStart"/>
-      <w:r>
-        <w:t>torch.optim</w:t>
-      </w:r>
-      <w:proofErr w:type="spellEnd"/>
-      <w:proofErr w:type="gramEnd"/>
-      <w:r>
-        <w:t xml:space="preserve"> as </w:t>
-      </w:r>
-      <w:proofErr w:type="spellStart"/>
-      <w:r>
-        <w:t>optim</w:t>
-      </w:r>
-      <w:proofErr w:type="spellEnd"/>
-    </w:p>
-    <w:p>
-      <w:pPr>
-        <w:shd w:val="clear" w:color="auto" w:fill="A5C9EB" w:themeFill="text2" w:themeFillTint="40"/>
-      </w:pPr>
-      <w:r>
-        <w:t xml:space="preserve">from </w:t>
-      </w:r>
-      <w:proofErr w:type="spellStart"/>
-      <w:proofErr w:type="gramStart"/>
-      <w:r>
-        <w:t>torchmetrics.classification</w:t>
-      </w:r>
-      <w:proofErr w:type="spellEnd"/>
-      <w:proofErr w:type="gramEnd"/>
-      <w:r>
-        <w:t xml:space="preserve"> import Accuracy, Precision, Recall, AUROC, F1Score</w:t>
-      </w:r>
-    </w:p>
-    <w:p>
-      <w:pPr>
-        <w:shd w:val="clear" w:color="auto" w:fill="A5C9EB" w:themeFill="text2" w:themeFillTint="40"/>
-      </w:pPr>
-      <w:proofErr w:type="spellStart"/>
-      <w:proofErr w:type="gramStart"/>
-      <w:r>
-        <w:t>model.compile</w:t>
-      </w:r>
-      <w:proofErr w:type="spellEnd"/>
-      <w:proofErr w:type="gramEnd"/>
-      <w:r>
-        <w:t>(optimizer=Adam(</w:t>
-      </w:r>
-      <w:proofErr w:type="spellStart"/>
-      <w:r>
-        <w:t>learning_rate</w:t>
-      </w:r>
-      <w:proofErr w:type="spellEnd"/>
-      <w:r>
-        <w:t>=0.001), loss='</w:t>
-      </w:r>
-      <w:proofErr w:type="spellStart"/>
-      <w:r>
-        <w:t>categorical_crossentropy</w:t>
-      </w:r>
-      <w:proofErr w:type="spellEnd"/>
-      <w:r>
-        <w:t>', metrics=['accuracy', Precision(name='precision'), Recall(name='recall'), AUC(name='</w:t>
-      </w:r>
-      <w:proofErr w:type="spellStart"/>
-      <w:r>
-        <w:t>auc</w:t>
-      </w:r>
-      <w:proofErr w:type="spellEnd"/>
-      <w:r>
-        <w:t>'), F1Score(name='f1_score')])</w:t>
-      </w:r>
-    </w:p>
-    <w:p/>
-    <w:p>
-      <w:pPr>
-        <w:rPr>
-          <w:u w:val="single"/>
-        </w:rPr>
-      </w:pPr>
-      <w:r>
-        <w:rPr>
-          <w:u w:val="single"/>
-        </w:rPr>
-        <w:t>Early Stopping’s Role</w:t>
-      </w:r>
-    </w:p>
-    <w:p>
-      <w:pPr>
-        <w:shd w:val="clear" w:color="auto" w:fill="A5C9EB" w:themeFill="text2" w:themeFillTint="40"/>
-      </w:pPr>
-      <w:proofErr w:type="spellStart"/>
-      <w:r>
-        <w:t>early_stopping</w:t>
-      </w:r>
-      <w:proofErr w:type="spellEnd"/>
-      <w:r>
-        <w:t xml:space="preserve"> = </w:t>
-      </w:r>
-      <w:proofErr w:type="spellStart"/>
-      <w:proofErr w:type="gramStart"/>
-      <w:r>
-        <w:t>EarlyStopping</w:t>
-      </w:r>
-      <w:proofErr w:type="spellEnd"/>
-      <w:r>
-        <w:t>(</w:t>
-      </w:r>
-      <w:proofErr w:type="gramEnd"/>
-      <w:r>
-        <w:t>monitor='</w:t>
-      </w:r>
-      <w:proofErr w:type="spellStart"/>
-      <w:r>
-        <w:t>val_loss</w:t>
-      </w:r>
-      <w:proofErr w:type="spellEnd"/>
-      <w:r>
-        <w:t xml:space="preserve">', patience=3, </w:t>
-      </w:r>
-      <w:proofErr w:type="spellStart"/>
-      <w:r>
-        <w:t>restore_best_weights</w:t>
-      </w:r>
-      <w:proofErr w:type="spellEnd"/>
-      <w:r>
-        <w:t>=True)</w:t>
-      </w:r>
-    </w:p>
-    <w:p>
-      <w:r>
-        <w:t xml:space="preserve">Monitors </w:t>
-      </w:r>
-      <w:proofErr w:type="spellStart"/>
-      <w:r>
-        <w:t>val_loss</w:t>
-      </w:r>
-      <w:proofErr w:type="spellEnd"/>
-      <w:r>
-        <w:t xml:space="preserve"> - if it stops improving for 3 epochs:</w:t>
-      </w:r>
-    </w:p>
-    <w:p>
-      <w:r>
-        <w:t>Training halts to prevent overfitting (model learning noise instead of patterns).</w:t>
-      </w:r>
-    </w:p>
-    <w:p>
-      <w:proofErr w:type="spellStart"/>
-      <w:r>
-        <w:t>restore_best_weights</w:t>
-      </w:r>
-      <w:proofErr w:type="spellEnd"/>
-      <w:r>
-        <w:t xml:space="preserve">= True — rolls back the model to the epoch with the lowest </w:t>
-      </w:r>
-      <w:proofErr w:type="spellStart"/>
-      <w:r>
-        <w:t>val_loss</w:t>
-      </w:r>
-      <w:proofErr w:type="spellEnd"/>
-      <w:r>
-        <w:t>.</w:t>
-      </w:r>
-    </w:p>
-    <w:p>
-      <w:r>
-        <w:t>This ensures you don’t over-train your model.</w:t>
-      </w:r>
-    </w:p>
-    <w:p/>
-    <w:p>
-      <w:pPr>
-        <w:rPr>
-          <w:u w:val="single"/>
-        </w:rPr>
-      </w:pPr>
-      <w:r>
-        <w:rPr>
-          <w:u w:val="single"/>
-        </w:rPr>
-        <w:t>Train the model</w:t>
-      </w:r>
-    </w:p>
-    <w:p>
-      <w:r>
-        <w:t>When training pretrained model and our model are connected.</w:t>
-      </w:r>
-    </w:p>
-    <w:p>
-      <w:pPr>
-        <w:shd w:val="clear" w:color="auto" w:fill="A5C9EB" w:themeFill="text2" w:themeFillTint="40"/>
-        <w:spacing w:after="0"/>
-      </w:pPr>
-      <w:r>
-        <w:t xml:space="preserve">history = </w:t>
-      </w:r>
-      <w:proofErr w:type="spellStart"/>
-      <w:proofErr w:type="gramStart"/>
-      <w:r>
-        <w:t>model.fit</w:t>
-      </w:r>
-      <w:proofErr w:type="spellEnd"/>
-      <w:r>
-        <w:t>(</w:t>
-      </w:r>
-      <w:proofErr w:type="gramEnd"/>
-    </w:p>
-    <w:p>
-      <w:pPr>
-        <w:shd w:val="clear" w:color="auto" w:fill="A5C9EB" w:themeFill="text2" w:themeFillTint="40"/>
-        <w:spacing w:after="0"/>
-      </w:pPr>
-      <w:r>
-        <w:t xml:space="preserve">    </w:t>
-      </w:r>
-      <w:proofErr w:type="spellStart"/>
-      <w:r>
-        <w:t>train_</w:t>
-      </w:r>
-      <w:proofErr w:type="gramStart"/>
-      <w:r>
-        <w:t>generator</w:t>
-      </w:r>
-      <w:proofErr w:type="spellEnd"/>
-      <w:r>
-        <w:t>,  #</w:t>
-      </w:r>
-      <w:proofErr w:type="gramEnd"/>
-      <w:r>
-        <w:t xml:space="preserve"> Your dataset (images + labels)</w:t>
-      </w:r>
-    </w:p>
-    <w:p>
-      <w:pPr>
-        <w:shd w:val="clear" w:color="auto" w:fill="A5C9EB" w:themeFill="text2" w:themeFillTint="40"/>
-        <w:spacing w:after="0"/>
-      </w:pPr>
-      <w:r>
-        <w:t xml:space="preserve">    epochs=10,</w:t>
-      </w:r>
-    </w:p>
-    <w:p>
-      <w:pPr>
-        <w:shd w:val="clear" w:color="auto" w:fill="A5C9EB" w:themeFill="text2" w:themeFillTint="40"/>
-        <w:spacing w:after="0"/>
-      </w:pPr>
-      <w:r>
-        <w:t xml:space="preserve">    </w:t>
-      </w:r>
-      <w:proofErr w:type="spellStart"/>
-      <w:r>
-        <w:t>validation_data</w:t>
-      </w:r>
-      <w:proofErr w:type="spellEnd"/>
-      <w:r>
-        <w:t>=</w:t>
-      </w:r>
-      <w:proofErr w:type="spellStart"/>
-      <w:r>
-        <w:t>validation_</w:t>
-      </w:r>
-      <w:proofErr w:type="gramStart"/>
-      <w:r>
-        <w:t>generator</w:t>
-      </w:r>
-      <w:proofErr w:type="spellEnd"/>
-      <w:r>
-        <w:t>,  #</w:t>
-      </w:r>
-      <w:proofErr w:type="gramEnd"/>
-      <w:r>
-        <w:t xml:space="preserve"> For </w:t>
+      <w:proofErr w:type="spellStart"/>
+      <w:r>
+        <w:t>validation_generator</w:t>
+      </w:r>
+      <w:proofErr w:type="spellEnd"/>
+      <w:r>
+        <w:t xml:space="preserve">,  # For </w:t>
       </w:r>
       <w:proofErr w:type="spellStart"/>
       <w:r>
@@ -1552,21 +1405,7 @@
           <w:u w:val="single"/>
         </w:rPr>
         <w:lastRenderedPageBreak/>
-        <w:t xml:space="preserve">Improve the </w:t>
-      </w:r>
-      <w:proofErr w:type="gramStart"/>
-      <w:r>
-        <w:rPr>
-          <w:u w:val="single"/>
-        </w:rPr>
-        <w:t>model</w:t>
-      </w:r>
-      <w:proofErr w:type="gramEnd"/>
-      <w:r>
-        <w:rPr>
-          <w:u w:val="single"/>
-        </w:rPr>
-        <w:t xml:space="preserve"> performance</w:t>
+        <w:t>Improve the model performance</w:t>
       </w:r>
     </w:p>
     <w:p>
@@ -1590,7 +1429,1299 @@
           <w:numId w:val="3"/>
         </w:numPr>
       </w:pPr>
-    </w:p>
+      <w:r>
+        <w:t>Prevent overfitting we used early stopping criteria</w:t>
+      </w:r>
+    </w:p>
+    <w:p>
+      <w:pPr>
+        <w:pStyle w:val="ListParagraph"/>
+      </w:pPr>
+    </w:p>
+    <w:p>
+      <w:r>
+        <w:t>We can get the best model by putting a checkpoint on the best model and save that.</w:t>
+      </w:r>
+    </w:p>
+    <w:p>
+      <w:pPr>
+        <w:shd w:val="clear" w:color="auto" w:fill="C1E4F5" w:themeFill="accent1" w:themeFillTint="33"/>
+        <w:spacing w:after="0"/>
+      </w:pPr>
+      <w:r>
+        <w:t xml:space="preserve">from </w:t>
+      </w:r>
+      <w:proofErr w:type="spellStart"/>
+      <w:r>
+        <w:t>tensorflow.keras.callbacks</w:t>
+      </w:r>
+      <w:proofErr w:type="spellEnd"/>
+      <w:r>
+        <w:t xml:space="preserve"> import </w:t>
+      </w:r>
+      <w:proofErr w:type="spellStart"/>
+      <w:r>
+        <w:t>ModelCheckpoint</w:t>
+      </w:r>
+      <w:proofErr w:type="spellEnd"/>
+      <w:r>
+        <w:t xml:space="preserve">, </w:t>
+      </w:r>
+      <w:proofErr w:type="spellStart"/>
+      <w:r>
+        <w:t>EarlyStopping</w:t>
+      </w:r>
+      <w:proofErr w:type="spellEnd"/>
+    </w:p>
+    <w:p>
+      <w:pPr>
+        <w:shd w:val="clear" w:color="auto" w:fill="C1E4F5" w:themeFill="accent1" w:themeFillTint="33"/>
+        <w:spacing w:after="0"/>
+      </w:pPr>
+    </w:p>
+    <w:p>
+      <w:pPr>
+        <w:shd w:val="clear" w:color="auto" w:fill="C1E4F5" w:themeFill="accent1" w:themeFillTint="33"/>
+        <w:spacing w:after="0"/>
+      </w:pPr>
+      <w:proofErr w:type="spellStart"/>
+      <w:r>
+        <w:t>early_stopping</w:t>
+      </w:r>
+      <w:proofErr w:type="spellEnd"/>
+      <w:r>
+        <w:t xml:space="preserve"> = </w:t>
+      </w:r>
+      <w:proofErr w:type="spellStart"/>
+      <w:r>
+        <w:t>EarlyStopping</w:t>
+      </w:r>
+      <w:proofErr w:type="spellEnd"/>
+      <w:r>
+        <w:t>(monitor='</w:t>
+      </w:r>
+      <w:proofErr w:type="spellStart"/>
+      <w:r>
+        <w:t>val_loss</w:t>
+      </w:r>
+      <w:proofErr w:type="spellEnd"/>
+      <w:r>
+        <w:t>', patience=5,</w:t>
+      </w:r>
+      <w:r>
+        <w:t xml:space="preserve"> </w:t>
+      </w:r>
+      <w:proofErr w:type="spellStart"/>
+      <w:r>
+        <w:t>min_delta</w:t>
+      </w:r>
+      <w:proofErr w:type="spellEnd"/>
+      <w:r>
+        <w:t>=0.001</w:t>
+      </w:r>
+      <w:r>
+        <w:t xml:space="preserve">, </w:t>
+      </w:r>
+      <w:r>
+        <w:t xml:space="preserve"> </w:t>
+      </w:r>
+      <w:proofErr w:type="spellStart"/>
+      <w:r>
+        <w:t>restore_best_weights</w:t>
+      </w:r>
+      <w:proofErr w:type="spellEnd"/>
+      <w:r>
+        <w:t>=True)</w:t>
+      </w:r>
+    </w:p>
+    <w:p>
+      <w:pPr>
+        <w:shd w:val="clear" w:color="auto" w:fill="C1E4F5" w:themeFill="accent1" w:themeFillTint="33"/>
+        <w:spacing w:after="0"/>
+      </w:pPr>
+    </w:p>
+    <w:p>
+      <w:pPr>
+        <w:shd w:val="clear" w:color="auto" w:fill="C1E4F5" w:themeFill="accent1" w:themeFillTint="33"/>
+        <w:spacing w:after="0"/>
+      </w:pPr>
+      <w:r>
+        <w:t xml:space="preserve">checkpoint = </w:t>
+      </w:r>
+      <w:proofErr w:type="spellStart"/>
+      <w:r>
+        <w:t>ModelCheckpoint</w:t>
+      </w:r>
+      <w:proofErr w:type="spellEnd"/>
+      <w:r>
+        <w:t>(</w:t>
+      </w:r>
+    </w:p>
+    <w:p>
+      <w:pPr>
+        <w:shd w:val="clear" w:color="auto" w:fill="C1E4F5" w:themeFill="accent1" w:themeFillTint="33"/>
+        <w:spacing w:after="0"/>
+      </w:pPr>
+      <w:r>
+        <w:t xml:space="preserve">    'best_model.h5',</w:t>
+      </w:r>
+    </w:p>
+    <w:p>
+      <w:pPr>
+        <w:shd w:val="clear" w:color="auto" w:fill="C1E4F5" w:themeFill="accent1" w:themeFillTint="33"/>
+        <w:spacing w:after="0"/>
+      </w:pPr>
+      <w:r>
+        <w:t xml:space="preserve">    monitor='</w:t>
+      </w:r>
+      <w:proofErr w:type="spellStart"/>
+      <w:r>
+        <w:t>val_loss</w:t>
+      </w:r>
+      <w:proofErr w:type="spellEnd"/>
+      <w:r>
+        <w:t>',</w:t>
+      </w:r>
+    </w:p>
+    <w:p>
+      <w:pPr>
+        <w:shd w:val="clear" w:color="auto" w:fill="C1E4F5" w:themeFill="accent1" w:themeFillTint="33"/>
+        <w:spacing w:after="0"/>
+      </w:pPr>
+      <w:r>
+        <w:t xml:space="preserve">    </w:t>
+      </w:r>
+      <w:proofErr w:type="spellStart"/>
+      <w:r>
+        <w:t>save_best_only</w:t>
+      </w:r>
+      <w:proofErr w:type="spellEnd"/>
+      <w:r>
+        <w:t>=True,</w:t>
+      </w:r>
+    </w:p>
+    <w:p>
+      <w:pPr>
+        <w:shd w:val="clear" w:color="auto" w:fill="C1E4F5" w:themeFill="accent1" w:themeFillTint="33"/>
+        <w:spacing w:after="0"/>
+      </w:pPr>
+      <w:r>
+        <w:t xml:space="preserve">    mode='min'</w:t>
+      </w:r>
+    </w:p>
+    <w:p>
+      <w:pPr>
+        <w:shd w:val="clear" w:color="auto" w:fill="C1E4F5" w:themeFill="accent1" w:themeFillTint="33"/>
+        <w:spacing w:after="0"/>
+      </w:pPr>
+      <w:r>
+        <w:t>)</w:t>
+      </w:r>
+    </w:p>
+    <w:p>
+      <w:pPr>
+        <w:shd w:val="clear" w:color="auto" w:fill="C1E4F5" w:themeFill="accent1" w:themeFillTint="33"/>
+        <w:spacing w:after="0"/>
+      </w:pPr>
+    </w:p>
+    <w:p>
+      <w:pPr>
+        <w:shd w:val="clear" w:color="auto" w:fill="C1E4F5" w:themeFill="accent1" w:themeFillTint="33"/>
+        <w:spacing w:after="0"/>
+      </w:pPr>
+      <w:proofErr w:type="spellStart"/>
+      <w:r>
+        <w:t>model.fit</w:t>
+      </w:r>
+      <w:proofErr w:type="spellEnd"/>
+      <w:r>
+        <w:t>(</w:t>
+      </w:r>
+    </w:p>
+    <w:p>
+      <w:pPr>
+        <w:shd w:val="clear" w:color="auto" w:fill="C1E4F5" w:themeFill="accent1" w:themeFillTint="33"/>
+        <w:spacing w:after="0"/>
+      </w:pPr>
+      <w:r>
+        <w:t xml:space="preserve">    </w:t>
+      </w:r>
+      <w:proofErr w:type="spellStart"/>
+      <w:r>
+        <w:t>train_generator</w:t>
+      </w:r>
+      <w:proofErr w:type="spellEnd"/>
+      <w:r>
+        <w:t>,</w:t>
+      </w:r>
+    </w:p>
+    <w:p>
+      <w:pPr>
+        <w:shd w:val="clear" w:color="auto" w:fill="C1E4F5" w:themeFill="accent1" w:themeFillTint="33"/>
+        <w:spacing w:after="0"/>
+      </w:pPr>
+      <w:r>
+        <w:t xml:space="preserve">    epochs=20,</w:t>
+      </w:r>
+    </w:p>
+    <w:p>
+      <w:pPr>
+        <w:shd w:val="clear" w:color="auto" w:fill="C1E4F5" w:themeFill="accent1" w:themeFillTint="33"/>
+        <w:spacing w:after="0"/>
+      </w:pPr>
+      <w:r>
+        <w:t xml:space="preserve">    </w:t>
+      </w:r>
+      <w:proofErr w:type="spellStart"/>
+      <w:r>
+        <w:t>validation_data</w:t>
+      </w:r>
+      <w:proofErr w:type="spellEnd"/>
+      <w:r>
+        <w:t>=</w:t>
+      </w:r>
+      <w:proofErr w:type="spellStart"/>
+      <w:r>
+        <w:t>validation_generator</w:t>
+      </w:r>
+      <w:proofErr w:type="spellEnd"/>
+      <w:r>
+        <w:t>,</w:t>
+      </w:r>
+    </w:p>
+    <w:p>
+      <w:pPr>
+        <w:shd w:val="clear" w:color="auto" w:fill="C1E4F5" w:themeFill="accent1" w:themeFillTint="33"/>
+        <w:spacing w:after="0"/>
+      </w:pPr>
+      <w:r>
+        <w:t xml:space="preserve">    callbacks=[</w:t>
+      </w:r>
+      <w:proofErr w:type="spellStart"/>
+      <w:r>
+        <w:t>early_stopping</w:t>
+      </w:r>
+      <w:proofErr w:type="spellEnd"/>
+      <w:r>
+        <w:t>, checkpoint]</w:t>
+      </w:r>
+    </w:p>
+    <w:p>
+      <w:pPr>
+        <w:shd w:val="clear" w:color="auto" w:fill="C1E4F5" w:themeFill="accent1" w:themeFillTint="33"/>
+      </w:pPr>
+      <w:r>
+        <w:t>)</w:t>
+      </w:r>
+    </w:p>
+    <w:p>
+      <w:r>
+        <w:t>Ensures you stop training at the right time and keep the best model.</w:t>
+      </w:r>
+    </w:p>
+    <w:p/>
+    <w:p>
+      <w:pPr>
+        <w:pStyle w:val="ListParagraph"/>
+        <w:numPr>
+          <w:ilvl w:val="0"/>
+          <w:numId w:val="3"/>
+        </w:numPr>
+      </w:pPr>
+      <w:r>
+        <w:t>Data Augmentation</w:t>
+      </w:r>
+    </w:p>
+    <w:p>
+      <w:r>
+        <w:t xml:space="preserve">Add more variety to your training data using </w:t>
+      </w:r>
+      <w:proofErr w:type="spellStart"/>
+      <w:r>
+        <w:t>ImageDataGenerator</w:t>
+      </w:r>
+      <w:proofErr w:type="spellEnd"/>
+      <w:r>
+        <w:t>:</w:t>
+      </w:r>
+    </w:p>
+    <w:p>
+      <w:pPr>
+        <w:shd w:val="clear" w:color="auto" w:fill="C1E4F5" w:themeFill="accent1" w:themeFillTint="33"/>
+        <w:spacing w:after="0"/>
+      </w:pPr>
+      <w:proofErr w:type="spellStart"/>
+      <w:r>
+        <w:t>train_datagen</w:t>
+      </w:r>
+      <w:proofErr w:type="spellEnd"/>
+      <w:r>
+        <w:t xml:space="preserve"> = </w:t>
+      </w:r>
+      <w:proofErr w:type="spellStart"/>
+      <w:r>
+        <w:t>ImageDataGenerator</w:t>
+      </w:r>
+      <w:proofErr w:type="spellEnd"/>
+      <w:r>
+        <w:t>(</w:t>
+      </w:r>
+    </w:p>
+    <w:p>
+      <w:pPr>
+        <w:shd w:val="clear" w:color="auto" w:fill="C1E4F5" w:themeFill="accent1" w:themeFillTint="33"/>
+        <w:spacing w:after="0"/>
+      </w:pPr>
+      <w:r>
+        <w:t xml:space="preserve">    rescale=1./255,</w:t>
+      </w:r>
+    </w:p>
+    <w:p>
+      <w:pPr>
+        <w:shd w:val="clear" w:color="auto" w:fill="C1E4F5" w:themeFill="accent1" w:themeFillTint="33"/>
+        <w:spacing w:after="0"/>
+      </w:pPr>
+      <w:r>
+        <w:t xml:space="preserve">    </w:t>
+      </w:r>
+      <w:proofErr w:type="spellStart"/>
+      <w:r>
+        <w:t>rotation_range</w:t>
+      </w:r>
+      <w:proofErr w:type="spellEnd"/>
+      <w:r>
+        <w:t>=30,       # More rotation range</w:t>
+      </w:r>
+    </w:p>
+    <w:p>
+      <w:pPr>
+        <w:shd w:val="clear" w:color="auto" w:fill="C1E4F5" w:themeFill="accent1" w:themeFillTint="33"/>
+        <w:spacing w:after="0"/>
+      </w:pPr>
+      <w:r>
+        <w:t xml:space="preserve">    </w:t>
+      </w:r>
+      <w:proofErr w:type="spellStart"/>
+      <w:r>
+        <w:t>zoom_range</w:t>
+      </w:r>
+      <w:proofErr w:type="spellEnd"/>
+      <w:r>
+        <w:t>=0.3,          # Larger zoom range</w:t>
+      </w:r>
+    </w:p>
+    <w:p>
+      <w:pPr>
+        <w:shd w:val="clear" w:color="auto" w:fill="C1E4F5" w:themeFill="accent1" w:themeFillTint="33"/>
+        <w:spacing w:after="0"/>
+      </w:pPr>
+      <w:r>
+        <w:t xml:space="preserve">    </w:t>
+      </w:r>
+      <w:proofErr w:type="spellStart"/>
+      <w:r>
+        <w:t>width_shift_range</w:t>
+      </w:r>
+      <w:proofErr w:type="spellEnd"/>
+      <w:r>
+        <w:t>=0.3,</w:t>
+      </w:r>
+    </w:p>
+    <w:p>
+      <w:pPr>
+        <w:shd w:val="clear" w:color="auto" w:fill="C1E4F5" w:themeFill="accent1" w:themeFillTint="33"/>
+        <w:spacing w:after="0"/>
+      </w:pPr>
+      <w:r>
+        <w:t xml:space="preserve">    </w:t>
+      </w:r>
+      <w:proofErr w:type="spellStart"/>
+      <w:r>
+        <w:t>height_shift_range</w:t>
+      </w:r>
+      <w:proofErr w:type="spellEnd"/>
+      <w:r>
+        <w:t>=0.3,</w:t>
+      </w:r>
+    </w:p>
+    <w:p>
+      <w:pPr>
+        <w:shd w:val="clear" w:color="auto" w:fill="C1E4F5" w:themeFill="accent1" w:themeFillTint="33"/>
+        <w:spacing w:after="0"/>
+      </w:pPr>
+      <w:r>
+        <w:t xml:space="preserve">    </w:t>
+      </w:r>
+      <w:proofErr w:type="spellStart"/>
+      <w:r>
+        <w:t>horizontal_flip</w:t>
+      </w:r>
+      <w:proofErr w:type="spellEnd"/>
+      <w:r>
+        <w:t>=True,</w:t>
+      </w:r>
+    </w:p>
+    <w:p>
+      <w:pPr>
+        <w:shd w:val="clear" w:color="auto" w:fill="C1E4F5" w:themeFill="accent1" w:themeFillTint="33"/>
+        <w:spacing w:after="0"/>
+      </w:pPr>
+      <w:r>
+        <w:t xml:space="preserve">    </w:t>
+      </w:r>
+      <w:proofErr w:type="spellStart"/>
+      <w:r>
+        <w:t>brightness_range</w:t>
+      </w:r>
+      <w:proofErr w:type="spellEnd"/>
+      <w:r>
+        <w:t>=[0.7, 1.3],  # Adjust brightness</w:t>
+      </w:r>
+    </w:p>
+    <w:p>
+      <w:pPr>
+        <w:shd w:val="clear" w:color="auto" w:fill="C1E4F5" w:themeFill="accent1" w:themeFillTint="33"/>
+        <w:spacing w:after="0"/>
+      </w:pPr>
+      <w:r>
+        <w:lastRenderedPageBreak/>
+        <w:t xml:space="preserve">    </w:t>
+      </w:r>
+      <w:proofErr w:type="spellStart"/>
+      <w:r>
+        <w:t>shear_range</w:t>
+      </w:r>
+      <w:proofErr w:type="spellEnd"/>
+      <w:r>
+        <w:t>=0.3,          # Shearing transformations</w:t>
+      </w:r>
+    </w:p>
+    <w:p>
+      <w:pPr>
+        <w:shd w:val="clear" w:color="auto" w:fill="C1E4F5" w:themeFill="accent1" w:themeFillTint="33"/>
+        <w:spacing w:after="0"/>
+      </w:pPr>
+      <w:r>
+        <w:t xml:space="preserve">    </w:t>
+      </w:r>
+      <w:proofErr w:type="spellStart"/>
+      <w:r>
+        <w:t>fill_mode</w:t>
+      </w:r>
+      <w:proofErr w:type="spellEnd"/>
+      <w:r>
+        <w:t>='nearest'</w:t>
+      </w:r>
+    </w:p>
+    <w:p>
+      <w:pPr>
+        <w:shd w:val="clear" w:color="auto" w:fill="C1E4F5" w:themeFill="accent1" w:themeFillTint="33"/>
+      </w:pPr>
+      <w:r>
+        <w:t>)</w:t>
+      </w:r>
+    </w:p>
+    <w:p>
+      <w:r>
+        <w:t>Helps your model generalize — learns to recognize skin tones from different angles, lighting, and zoom levels.</w:t>
+      </w:r>
+    </w:p>
+    <w:p/>
+    <w:p>
+      <w:pPr>
+        <w:pStyle w:val="ListParagraph"/>
+        <w:numPr>
+          <w:ilvl w:val="0"/>
+          <w:numId w:val="3"/>
+        </w:numPr>
+      </w:pPr>
+      <w:r>
+        <w:t>Unfreeze Layers for Fine-Tuning</w:t>
+      </w:r>
+    </w:p>
+    <w:p>
+      <w:pPr>
+        <w:shd w:val="clear" w:color="auto" w:fill="C1E4F5" w:themeFill="accent1" w:themeFillTint="33"/>
+      </w:pPr>
+      <w:r>
+        <w:t xml:space="preserve">for layer in </w:t>
+      </w:r>
+      <w:proofErr w:type="spellStart"/>
+      <w:r>
+        <w:t>base_model.layers</w:t>
+      </w:r>
+      <w:proofErr w:type="spellEnd"/>
+      <w:r>
+        <w:t>[-10:]:</w:t>
+      </w:r>
+      <w:r>
+        <w:br/>
+        <w:t xml:space="preserve"> </w:t>
+      </w:r>
+      <w:r>
+        <w:tab/>
+      </w:r>
+      <w:proofErr w:type="spellStart"/>
+      <w:r>
+        <w:t>layer.trainable</w:t>
+      </w:r>
+      <w:proofErr w:type="spellEnd"/>
+      <w:r>
+        <w:t xml:space="preserve"> = True</w:t>
+      </w:r>
+    </w:p>
+    <w:p>
+      <w:r>
+        <w:t>Unfreeze last 10 layers to fine tune the pretrained model.</w:t>
+      </w:r>
+    </w:p>
+    <w:p>
+      <w:pPr>
+        <w:rPr>
+          <w:color w:val="FF0000"/>
+        </w:rPr>
+      </w:pPr>
+      <w:r>
+        <w:rPr>
+          <w:color w:val="FF0000"/>
+        </w:rPr>
+        <w:t>Why:</w:t>
+      </w:r>
+    </w:p>
+    <w:p>
+      <w:r>
+        <w:t>Lower layers detect edges/textures (good as-is).</w:t>
+      </w:r>
+    </w:p>
+    <w:p>
+      <w:r>
+        <w:t>Higher layers learn complex patterns (fine-tuning lets them adjust to skin tones).</w:t>
+      </w:r>
+    </w:p>
+    <w:p>
+      <w:r>
+        <w:t>Lower learning rate (like 1e-5) avoids "forgetting" pre-trained knowledge.</w:t>
+      </w:r>
+    </w:p>
+    <w:p/>
+    <w:p>
+      <w:pPr>
+        <w:pStyle w:val="ListParagraph"/>
+        <w:numPr>
+          <w:ilvl w:val="0"/>
+          <w:numId w:val="3"/>
+        </w:numPr>
+      </w:pPr>
+      <w:r>
+        <w:t>Add Dropout to Prevent Overfitting</w:t>
+      </w:r>
+    </w:p>
+    <w:p>
+      <w:pPr>
+        <w:shd w:val="clear" w:color="auto" w:fill="C1E4F5" w:themeFill="accent1" w:themeFillTint="33"/>
+        <w:spacing w:after="0"/>
+      </w:pPr>
+      <w:r>
+        <w:t xml:space="preserve">x = </w:t>
+      </w:r>
+      <w:proofErr w:type="spellStart"/>
+      <w:r>
+        <w:t>base_model.output</w:t>
+      </w:r>
+      <w:proofErr w:type="spellEnd"/>
+    </w:p>
+    <w:p>
+      <w:pPr>
+        <w:shd w:val="clear" w:color="auto" w:fill="C1E4F5" w:themeFill="accent1" w:themeFillTint="33"/>
+        <w:spacing w:after="0"/>
+      </w:pPr>
+      <w:r>
+        <w:t>x = GlobalAveragePooling2D()(x)</w:t>
+      </w:r>
+    </w:p>
+    <w:p>
+      <w:pPr>
+        <w:shd w:val="clear" w:color="auto" w:fill="C1E4F5" w:themeFill="accent1" w:themeFillTint="33"/>
+        <w:spacing w:after="0"/>
+      </w:pPr>
+      <w:r>
+        <w:t>x = Dense(1024, activation='</w:t>
+      </w:r>
+      <w:proofErr w:type="spellStart"/>
+      <w:r>
+        <w:t>relu</w:t>
+      </w:r>
+      <w:proofErr w:type="spellEnd"/>
+      <w:r>
+        <w:t>')(x)</w:t>
+      </w:r>
+    </w:p>
+    <w:p>
+      <w:pPr>
+        <w:shd w:val="clear" w:color="auto" w:fill="C1E4F5" w:themeFill="accent1" w:themeFillTint="33"/>
+        <w:spacing w:after="0"/>
+      </w:pPr>
+      <w:r>
+        <w:t>x = Dropout(0.5)(x)  # Drop 50% of neurons</w:t>
+      </w:r>
+    </w:p>
+    <w:p>
+      <w:pPr>
+        <w:shd w:val="clear" w:color="auto" w:fill="C1E4F5" w:themeFill="accent1" w:themeFillTint="33"/>
+      </w:pPr>
+      <w:r>
+        <w:t>predictions = Dense(4, activation='</w:t>
+      </w:r>
+      <w:proofErr w:type="spellStart"/>
+      <w:r>
+        <w:t>softmax</w:t>
+      </w:r>
+      <w:proofErr w:type="spellEnd"/>
+      <w:r>
+        <w:t>')(x)</w:t>
+      </w:r>
+    </w:p>
+    <w:p>
+      <w:r>
+        <w:t>Dropout randomly "turns off" some neurons during training — making the model more robust</w:t>
+      </w:r>
+      <w:r>
+        <w:t>.</w:t>
+      </w:r>
+    </w:p>
+    <w:p>
+      <w:r>
+        <w:t>Helps regularize the model — preventing it from memorizing training data.</w:t>
+      </w:r>
+    </w:p>
+    <w:p/>
+    <w:p>
+      <w:pPr>
+        <w:pStyle w:val="ListParagraph"/>
+        <w:numPr>
+          <w:ilvl w:val="0"/>
+          <w:numId w:val="3"/>
+        </w:numPr>
+      </w:pPr>
+      <w:r>
+        <w:t>Learning Rate Scheduling</w:t>
+      </w:r>
+    </w:p>
+    <w:p>
+      <w:r>
+        <w:t>Use a learning rate scheduler — so the model starts learning fast but slows down to fine-tune:</w:t>
+      </w:r>
+    </w:p>
+    <w:p>
+      <w:pPr>
+        <w:shd w:val="clear" w:color="auto" w:fill="C1E4F5" w:themeFill="accent1" w:themeFillTint="33"/>
+        <w:spacing w:after="0"/>
+      </w:pPr>
+      <w:r>
+        <w:t xml:space="preserve">from </w:t>
+      </w:r>
+      <w:proofErr w:type="spellStart"/>
+      <w:r>
+        <w:t>tensorflow.keras.callbacks</w:t>
+      </w:r>
+      <w:proofErr w:type="spellEnd"/>
+      <w:r>
+        <w:t xml:space="preserve"> import </w:t>
+      </w:r>
+      <w:proofErr w:type="spellStart"/>
+      <w:r>
+        <w:t>ReduceLROnPlateau</w:t>
+      </w:r>
+      <w:proofErr w:type="spellEnd"/>
+    </w:p>
+    <w:p>
+      <w:pPr>
+        <w:shd w:val="clear" w:color="auto" w:fill="C1E4F5" w:themeFill="accent1" w:themeFillTint="33"/>
+        <w:spacing w:after="0"/>
+      </w:pPr>
+    </w:p>
+    <w:p>
+      <w:pPr>
+        <w:shd w:val="clear" w:color="auto" w:fill="C1E4F5" w:themeFill="accent1" w:themeFillTint="33"/>
+        <w:spacing w:after="0"/>
+      </w:pPr>
+      <w:proofErr w:type="spellStart"/>
+      <w:r>
+        <w:t>lr_scheduler</w:t>
+      </w:r>
+      <w:proofErr w:type="spellEnd"/>
+      <w:r>
+        <w:t xml:space="preserve"> = </w:t>
+      </w:r>
+      <w:proofErr w:type="spellStart"/>
+      <w:r>
+        <w:t>ReduceLROnPlateau</w:t>
+      </w:r>
+      <w:proofErr w:type="spellEnd"/>
+      <w:r>
+        <w:t>(</w:t>
+      </w:r>
+    </w:p>
+    <w:p>
+      <w:pPr>
+        <w:shd w:val="clear" w:color="auto" w:fill="C1E4F5" w:themeFill="accent1" w:themeFillTint="33"/>
+        <w:spacing w:after="0"/>
+      </w:pPr>
+      <w:r>
+        <w:t xml:space="preserve">    monitor='</w:t>
+      </w:r>
+      <w:proofErr w:type="spellStart"/>
+      <w:r>
+        <w:t>val_loss</w:t>
+      </w:r>
+      <w:proofErr w:type="spellEnd"/>
+      <w:r>
+        <w:t>',</w:t>
+      </w:r>
+    </w:p>
+    <w:p>
+      <w:pPr>
+        <w:shd w:val="clear" w:color="auto" w:fill="C1E4F5" w:themeFill="accent1" w:themeFillTint="33"/>
+        <w:spacing w:after="0"/>
+      </w:pPr>
+      <w:r>
+        <w:t xml:space="preserve">    factor=0.5,</w:t>
+      </w:r>
+    </w:p>
+    <w:p>
+      <w:pPr>
+        <w:shd w:val="clear" w:color="auto" w:fill="C1E4F5" w:themeFill="accent1" w:themeFillTint="33"/>
+        <w:spacing w:after="0"/>
+      </w:pPr>
+      <w:r>
+        <w:t xml:space="preserve">    patience=3,</w:t>
+      </w:r>
+    </w:p>
+    <w:p>
+      <w:pPr>
+        <w:shd w:val="clear" w:color="auto" w:fill="C1E4F5" w:themeFill="accent1" w:themeFillTint="33"/>
+        <w:spacing w:after="0"/>
+      </w:pPr>
+      <w:r>
+        <w:lastRenderedPageBreak/>
+        <w:t xml:space="preserve">    </w:t>
+      </w:r>
+      <w:proofErr w:type="spellStart"/>
+      <w:r>
+        <w:t>min_lr</w:t>
+      </w:r>
+      <w:proofErr w:type="spellEnd"/>
+      <w:r>
+        <w:t>=1e-6</w:t>
+      </w:r>
+    </w:p>
+    <w:p>
+      <w:pPr>
+        <w:shd w:val="clear" w:color="auto" w:fill="C1E4F5" w:themeFill="accent1" w:themeFillTint="33"/>
+        <w:spacing w:after="0"/>
+      </w:pPr>
+      <w:r>
+        <w:t>)</w:t>
+      </w:r>
+    </w:p>
+    <w:p>
+      <w:pPr>
+        <w:shd w:val="clear" w:color="auto" w:fill="C1E4F5" w:themeFill="accent1" w:themeFillTint="33"/>
+        <w:spacing w:after="0"/>
+      </w:pPr>
+    </w:p>
+    <w:p>
+      <w:pPr>
+        <w:shd w:val="clear" w:color="auto" w:fill="C1E4F5" w:themeFill="accent1" w:themeFillTint="33"/>
+        <w:spacing w:after="0"/>
+      </w:pPr>
+      <w:proofErr w:type="spellStart"/>
+      <w:r>
+        <w:t>model.fit</w:t>
+      </w:r>
+      <w:proofErr w:type="spellEnd"/>
+      <w:r>
+        <w:t>(</w:t>
+      </w:r>
+    </w:p>
+    <w:p>
+      <w:pPr>
+        <w:shd w:val="clear" w:color="auto" w:fill="C1E4F5" w:themeFill="accent1" w:themeFillTint="33"/>
+        <w:spacing w:after="0"/>
+      </w:pPr>
+      <w:r>
+        <w:t xml:space="preserve">    </w:t>
+      </w:r>
+      <w:proofErr w:type="spellStart"/>
+      <w:r>
+        <w:t>train_generator</w:t>
+      </w:r>
+      <w:proofErr w:type="spellEnd"/>
+      <w:r>
+        <w:t>,</w:t>
+      </w:r>
+    </w:p>
+    <w:p>
+      <w:pPr>
+        <w:shd w:val="clear" w:color="auto" w:fill="C1E4F5" w:themeFill="accent1" w:themeFillTint="33"/>
+        <w:spacing w:after="0"/>
+      </w:pPr>
+      <w:r>
+        <w:t xml:space="preserve">    epochs=20,</w:t>
+      </w:r>
+    </w:p>
+    <w:p>
+      <w:pPr>
+        <w:shd w:val="clear" w:color="auto" w:fill="C1E4F5" w:themeFill="accent1" w:themeFillTint="33"/>
+        <w:spacing w:after="0"/>
+      </w:pPr>
+      <w:r>
+        <w:t xml:space="preserve">    </w:t>
+      </w:r>
+      <w:proofErr w:type="spellStart"/>
+      <w:r>
+        <w:t>validation_data</w:t>
+      </w:r>
+      <w:proofErr w:type="spellEnd"/>
+      <w:r>
+        <w:t>=</w:t>
+      </w:r>
+      <w:proofErr w:type="spellStart"/>
+      <w:r>
+        <w:t>validation_generator</w:t>
+      </w:r>
+      <w:proofErr w:type="spellEnd"/>
+      <w:r>
+        <w:t>,</w:t>
+      </w:r>
+    </w:p>
+    <w:p>
+      <w:pPr>
+        <w:shd w:val="clear" w:color="auto" w:fill="C1E4F5" w:themeFill="accent1" w:themeFillTint="33"/>
+        <w:spacing w:after="0"/>
+      </w:pPr>
+      <w:r>
+        <w:t xml:space="preserve">    callbacks=[</w:t>
+      </w:r>
+      <w:proofErr w:type="spellStart"/>
+      <w:r>
+        <w:t>lr_scheduler</w:t>
+      </w:r>
+      <w:proofErr w:type="spellEnd"/>
+      <w:r>
+        <w:t>]</w:t>
+      </w:r>
+    </w:p>
+    <w:p>
+      <w:pPr>
+        <w:shd w:val="clear" w:color="auto" w:fill="C1E4F5" w:themeFill="accent1" w:themeFillTint="33"/>
+      </w:pPr>
+      <w:r>
+        <w:t>)</w:t>
+      </w:r>
+    </w:p>
+    <w:p>
+      <w:r>
+        <w:t>Gradually reduces learning rate when the model stops improving.</w:t>
+      </w:r>
+    </w:p>
+    <w:p/>
+    <w:p>
+      <w:r>
+        <w:br w:type="page"/>
+      </w:r>
+    </w:p>
+    <w:p>
+      <w:pPr>
+        <w:rPr>
+          <w:u w:val="single"/>
+        </w:rPr>
+      </w:pPr>
+      <w:r>
+        <w:rPr>
+          <w:u w:val="single"/>
+        </w:rPr>
+        <w:lastRenderedPageBreak/>
+        <w:t>Metrics</w:t>
+      </w:r>
+    </w:p>
+    <w:p>
+      <w:pPr>
+        <w:pStyle w:val="ListParagraph"/>
+        <w:numPr>
+          <w:ilvl w:val="0"/>
+          <w:numId w:val="4"/>
+        </w:numPr>
+      </w:pPr>
+      <w:r>
+        <w:t>Accuracy</w:t>
+      </w:r>
+    </w:p>
+    <w:p>
+      <w:pPr>
+        <w:pStyle w:val="ListParagraph"/>
+        <w:numPr>
+          <w:ilvl w:val="0"/>
+          <w:numId w:val="4"/>
+        </w:numPr>
+      </w:pPr>
+      <w:r>
+        <w:t>Precision</w:t>
+      </w:r>
+    </w:p>
+    <w:p>
+      <w:pPr>
+        <w:pStyle w:val="ListParagraph"/>
+        <w:numPr>
+          <w:ilvl w:val="0"/>
+          <w:numId w:val="4"/>
+        </w:numPr>
+      </w:pPr>
+      <w:r>
+        <w:t xml:space="preserve">AUC – </w:t>
+      </w:r>
+    </w:p>
+    <w:p>
+      <w:r>
+        <w:t>AUC measures the ability of a model to separate positive and negative classes across different thresholds. It is the area under the ROC (Receiver Operating Characteristic) curve.</w:t>
+      </w:r>
+    </w:p>
+    <w:p>
+      <m:oMathPara>
+        <m:oMath>
+          <m:r>
+            <w:rPr>
+              <w:rFonts w:ascii="Cambria Math" w:hAnsi="Cambria Math"/>
+            </w:rPr>
+            <m:t>AUC=</m:t>
+          </m:r>
+          <m:nary>
+            <m:naryPr>
+              <m:limLoc m:val="subSup"/>
+              <m:ctrlPr>
+                <w:rPr>
+                  <w:rFonts w:ascii="Cambria Math" w:hAnsi="Cambria Math"/>
+                  <w:i/>
+                </w:rPr>
+              </m:ctrlPr>
+            </m:naryPr>
+            <m:sub>
+              <m:r>
+                <w:rPr>
+                  <w:rFonts w:ascii="Cambria Math" w:hAnsi="Cambria Math"/>
+                </w:rPr>
+                <m:t>0</m:t>
+              </m:r>
+            </m:sub>
+            <m:sup>
+              <m:r>
+                <w:rPr>
+                  <w:rFonts w:ascii="Cambria Math" w:hAnsi="Cambria Math"/>
+                </w:rPr>
+                <m:t>1</m:t>
+              </m:r>
+            </m:sup>
+            <m:e>
+              <m:r>
+                <w:rPr>
+                  <w:rFonts w:ascii="Cambria Math" w:hAnsi="Cambria Math"/>
+                </w:rPr>
+                <m:t>TRP d(FPR)</m:t>
+              </m:r>
+            </m:e>
+          </m:nary>
+        </m:oMath>
+      </m:oMathPara>
+    </w:p>
+    <w:p>
+      <w:r>
+        <w:t>AUC = 1.0 → Perfect model (separates classes perfectly).</w:t>
+      </w:r>
+    </w:p>
+    <w:p>
+      <w:r>
+        <w:t>AUC = 0.5 → Random guessing (no discrimination).</w:t>
+      </w:r>
+    </w:p>
+    <w:p>
+      <w:r>
+        <w:t>AUC &lt; 0.5 → Worse than random (flipping predictions may be better).</w:t>
+      </w:r>
+    </w:p>
+    <w:p>
+      <w:r>
+        <w:t>Usages;</w:t>
+      </w:r>
+    </w:p>
+    <w:p>
+      <w:r>
+        <w:t>General Classifier Performance → Measures the model’s ability to distinguish between classes.</w:t>
+      </w:r>
+    </w:p>
+    <w:p>
+      <w:r>
+        <w:t>Medical Tests → Determines the effectiveness of diagnostic tests.</w:t>
+      </w:r>
+    </w:p>
+    <w:p/>
+    <w:p>
+      <w:pPr>
+        <w:pStyle w:val="ListParagraph"/>
+        <w:numPr>
+          <w:ilvl w:val="0"/>
+          <w:numId w:val="4"/>
+        </w:numPr>
+      </w:pPr>
+      <w:r>
+        <w:t>Recall –</w:t>
+      </w:r>
+    </w:p>
+    <w:p>
+      <w:r>
+        <w:t>measures how many actual positive samples are correctly predicted as positive.</w:t>
+      </w:r>
+      <w:r>
+        <w:t xml:space="preserve"> </w:t>
+      </w:r>
+      <w:r>
+        <w:t>It is important when missing positive cases is costly</w:t>
+      </w:r>
+      <w:r>
+        <w:t>.</w:t>
+      </w:r>
+    </w:p>
+    <w:p>
+      <m:oMathPara>
+        <m:oMath>
+          <m:r>
+            <w:rPr>
+              <w:rFonts w:ascii="Cambria Math" w:hAnsi="Cambria Math"/>
+            </w:rPr>
+            <m:t xml:space="preserve">Recall= </m:t>
+          </m:r>
+          <m:f>
+            <m:fPr>
+              <m:ctrlPr>
+                <w:rPr>
+                  <w:rFonts w:ascii="Cambria Math" w:hAnsi="Cambria Math"/>
+                  <w:i/>
+                </w:rPr>
+              </m:ctrlPr>
+            </m:fPr>
+            <m:num>
+              <m:r>
+                <w:rPr>
+                  <w:rFonts w:ascii="Cambria Math" w:hAnsi="Cambria Math"/>
+                </w:rPr>
+                <m:t>True positives</m:t>
+              </m:r>
+            </m:num>
+            <m:den>
+              <m:r>
+                <w:rPr>
+                  <w:rFonts w:ascii="Cambria Math" w:hAnsi="Cambria Math"/>
+                </w:rPr>
+                <m:t>True positives+False negatives</m:t>
+              </m:r>
+            </m:den>
+          </m:f>
+        </m:oMath>
+      </m:oMathPara>
+    </w:p>
+    <w:p>
+      <w:pPr>
+        <w:pStyle w:val="ListParagraph"/>
+        <w:numPr>
+          <w:ilvl w:val="0"/>
+          <w:numId w:val="4"/>
+        </w:numPr>
+      </w:pPr>
+      <w:r>
+        <w:t>F1 score –</w:t>
+      </w:r>
+    </w:p>
+    <w:p>
+      <w:r>
+        <w:t>F1 Score balances precision and recall in cases of class imbalance.</w:t>
+      </w:r>
+    </w:p>
+    <w:p>
+      <m:oMathPara>
+        <m:oMath>
+          <m:r>
+            <w:rPr>
+              <w:rFonts w:ascii="Cambria Math" w:hAnsi="Cambria Math"/>
+            </w:rPr>
+            <m:t>F1= 2 ×</m:t>
+          </m:r>
+          <m:f>
+            <m:fPr>
+              <m:ctrlPr>
+                <w:rPr>
+                  <w:rFonts w:ascii="Cambria Math" w:hAnsi="Cambria Math"/>
+                  <w:i/>
+                </w:rPr>
+              </m:ctrlPr>
+            </m:fPr>
+            <m:num>
+              <m:r>
+                <w:rPr>
+                  <w:rFonts w:ascii="Cambria Math" w:hAnsi="Cambria Math"/>
+                </w:rPr>
+                <m:t>Precision ×Recall</m:t>
+              </m:r>
+            </m:num>
+            <m:den>
+              <m:r>
+                <w:rPr>
+                  <w:rFonts w:ascii="Cambria Math" w:hAnsi="Cambria Math"/>
+                </w:rPr>
+                <m:t>Precison+Recall</m:t>
+              </m:r>
+            </m:den>
+          </m:f>
+        </m:oMath>
+      </m:oMathPara>
+    </w:p>
+    <w:p/>
+    <w:p/>
+    <w:p/>
+    <w:p>
+      <w:r>
+        <w:br w:type="page"/>
+      </w:r>
+    </w:p>
+    <w:p>
+      <w:pPr>
+        <w:rPr>
+          <w:u w:val="single"/>
+        </w:rPr>
+      </w:pPr>
+      <w:r>
+        <w:rPr>
+          <w:u w:val="single"/>
+        </w:rPr>
+        <w:lastRenderedPageBreak/>
+        <w:t>How to check a model</w:t>
+      </w:r>
+    </w:p>
+    <w:p>
+      <w:pPr>
+        <w:rPr>
+          <w:color w:val="FF0000"/>
+        </w:rPr>
+      </w:pPr>
+      <w:r>
+        <w:rPr>
+          <w:color w:val="FF0000"/>
+        </w:rPr>
+        <w:t>What is validation accuracy?</w:t>
+      </w:r>
+    </w:p>
+    <w:p>
+      <w:r>
+        <w:t>Training accuracy measures how well the model predicts on the training data (the data it’s learning from).</w:t>
+      </w:r>
+    </w:p>
+    <w:p>
+      <w:r>
+        <w:t>Validation accuracy measures how well the model predicts on unseen data (the validation set, which the model never trains on).</w:t>
+      </w:r>
+    </w:p>
+    <w:p>
+      <w:r>
+        <w:t>Formula for accuracy:</w:t>
+      </w:r>
+    </w:p>
+    <w:p>
+      <m:oMathPara>
+        <m:oMath>
+          <m:r>
+            <w:rPr>
+              <w:rFonts w:ascii="Cambria Math" w:hAnsi="Cambria Math"/>
+            </w:rPr>
+            <m:t>Accuracy=</m:t>
+          </m:r>
+          <m:f>
+            <m:fPr>
+              <m:ctrlPr>
+                <w:rPr>
+                  <w:rFonts w:ascii="Cambria Math" w:hAnsi="Cambria Math"/>
+                  <w:i/>
+                </w:rPr>
+              </m:ctrlPr>
+            </m:fPr>
+            <m:num>
+              <m:r>
+                <w:rPr>
+                  <w:rFonts w:ascii="Cambria Math" w:hAnsi="Cambria Math"/>
+                </w:rPr>
+                <m:t>No. of Correct Predictions</m:t>
+              </m:r>
+            </m:num>
+            <m:den>
+              <m:r>
+                <w:rPr>
+                  <w:rFonts w:ascii="Cambria Math" w:hAnsi="Cambria Math"/>
+                </w:rPr>
+                <m:t>Total no of Predictions</m:t>
+              </m:r>
+            </m:den>
+          </m:f>
+        </m:oMath>
+      </m:oMathPara>
+    </w:p>
+    <w:p>
+      <w:r>
+        <w:t>High training accuracy but low validation accuracy means overfitting — the model memorizes the training data but can’t handle new data.</w:t>
+      </w:r>
+    </w:p>
+    <w:p>
+      <w:r>
+        <w:t>Validation accuracy shows how well the model has learned general patterns — not just memorized answers.</w:t>
+      </w:r>
+    </w:p>
+    <w:p>
+      <w:pPr>
+        <w:rPr>
+          <w:color w:val="00B050"/>
+        </w:rPr>
+      </w:pPr>
+      <w:r>
+        <w:rPr>
+          <w:color w:val="00B050"/>
+        </w:rPr>
+        <w:t>Ideal case: Training accuracy ≈ Validation accuracy — good generalization.</w:t>
+      </w:r>
+    </w:p>
+    <w:p>
+      <w:pPr>
+        <w:rPr>
+          <w:color w:val="00B050"/>
+        </w:rPr>
+      </w:pPr>
+      <w:r>
+        <w:rPr>
+          <w:color w:val="00B050"/>
+        </w:rPr>
+        <w:t>Overfitting: Training accuracy high, Validation accuracy low — memorizing, not learning.</w:t>
+      </w:r>
+    </w:p>
+    <w:p>
+      <w:pPr>
+        <w:rPr>
+          <w:color w:val="00B050"/>
+        </w:rPr>
+      </w:pPr>
+      <w:r>
+        <w:rPr>
+          <w:color w:val="00B050"/>
+        </w:rPr>
+        <w:t>Underfitting: Both training and validation accuracies are low — the model is too simple.</w:t>
+      </w:r>
+    </w:p>
+    <w:p/>
+    <w:p/>
     <w:p/>
     <w:p/>
     <w:sectPr>
@@ -1844,6 +2975,119 @@
     </w:lvl>
   </w:abstractNum>
   <w:abstractNum w:abstractNumId="2" w15:restartNumberingAfterBreak="0">
+    <w:nsid w:val="229E4B3E"/>
+    <w:multiLevelType w:val="hybridMultilevel"/>
+    <w:tmpl w:val="8C0C1AFA"/>
+    <w:lvl w:ilvl="0" w:tplc="04090001">
+      <w:start w:val="1"/>
+      <w:numFmt w:val="bullet"/>
+      <w:lvlText w:val=""/>
+      <w:lvlJc w:val="left"/>
+      <w:pPr>
+        <w:ind w:left="720" w:hanging="360"/>
+      </w:pPr>
+      <w:rPr>
+        <w:rFonts w:ascii="Symbol" w:hAnsi="Symbol" w:hint="default"/>
+      </w:rPr>
+    </w:lvl>
+    <w:lvl w:ilvl="1" w:tplc="04090003" w:tentative="1">
+      <w:start w:val="1"/>
+      <w:numFmt w:val="bullet"/>
+      <w:lvlText w:val="o"/>
+      <w:lvlJc w:val="left"/>
+      <w:pPr>
+        <w:ind w:left="1440" w:hanging="360"/>
+      </w:pPr>
+      <w:rPr>
+        <w:rFonts w:ascii="Courier New" w:hAnsi="Courier New" w:cs="Courier New" w:hint="default"/>
+      </w:rPr>
+    </w:lvl>
+    <w:lvl w:ilvl="2" w:tplc="04090005" w:tentative="1">
+      <w:start w:val="1"/>
+      <w:numFmt w:val="bullet"/>
+      <w:lvlText w:val=""/>
+      <w:lvlJc w:val="left"/>
+      <w:pPr>
+        <w:ind w:left="2160" w:hanging="360"/>
+      </w:pPr>
+      <w:rPr>
+        <w:rFonts w:ascii="Wingdings" w:hAnsi="Wingdings" w:hint="default"/>
+      </w:rPr>
+    </w:lvl>
+    <w:lvl w:ilvl="3" w:tplc="04090001" w:tentative="1">
+      <w:start w:val="1"/>
+      <w:numFmt w:val="bullet"/>
+      <w:lvlText w:val=""/>
+      <w:lvlJc w:val="left"/>
+      <w:pPr>
+        <w:ind w:left="2880" w:hanging="360"/>
+      </w:pPr>
+      <w:rPr>
+        <w:rFonts w:ascii="Symbol" w:hAnsi="Symbol" w:hint="default"/>
+      </w:rPr>
+    </w:lvl>
+    <w:lvl w:ilvl="4" w:tplc="04090003" w:tentative="1">
+      <w:start w:val="1"/>
+      <w:numFmt w:val="bullet"/>
+      <w:lvlText w:val="o"/>
+      <w:lvlJc w:val="left"/>
+      <w:pPr>
+        <w:ind w:left="3600" w:hanging="360"/>
+      </w:pPr>
+      <w:rPr>
+        <w:rFonts w:ascii="Courier New" w:hAnsi="Courier New" w:cs="Courier New" w:hint="default"/>
+      </w:rPr>
+    </w:lvl>
+    <w:lvl w:ilvl="5" w:tplc="04090005" w:tentative="1">
+      <w:start w:val="1"/>
+      <w:numFmt w:val="bullet"/>
+      <w:lvlText w:val=""/>
+      <w:lvlJc w:val="left"/>
+      <w:pPr>
+        <w:ind w:left="4320" w:hanging="360"/>
+      </w:pPr>
+      <w:rPr>
+        <w:rFonts w:ascii="Wingdings" w:hAnsi="Wingdings" w:hint="default"/>
+      </w:rPr>
+    </w:lvl>
+    <w:lvl w:ilvl="6" w:tplc="04090001" w:tentative="1">
+      <w:start w:val="1"/>
+      <w:numFmt w:val="bullet"/>
+      <w:lvlText w:val=""/>
+      <w:lvlJc w:val="left"/>
+      <w:pPr>
+        <w:ind w:left="5040" w:hanging="360"/>
+      </w:pPr>
+      <w:rPr>
+        <w:rFonts w:ascii="Symbol" w:hAnsi="Symbol" w:hint="default"/>
+      </w:rPr>
+    </w:lvl>
+    <w:lvl w:ilvl="7" w:tplc="04090003" w:tentative="1">
+      <w:start w:val="1"/>
+      <w:numFmt w:val="bullet"/>
+      <w:lvlText w:val="o"/>
+      <w:lvlJc w:val="left"/>
+      <w:pPr>
+        <w:ind w:left="5760" w:hanging="360"/>
+      </w:pPr>
+      <w:rPr>
+        <w:rFonts w:ascii="Courier New" w:hAnsi="Courier New" w:cs="Courier New" w:hint="default"/>
+      </w:rPr>
+    </w:lvl>
+    <w:lvl w:ilvl="8" w:tplc="04090005" w:tentative="1">
+      <w:start w:val="1"/>
+      <w:numFmt w:val="bullet"/>
+      <w:lvlText w:val=""/>
+      <w:lvlJc w:val="left"/>
+      <w:pPr>
+        <w:ind w:left="6480" w:hanging="360"/>
+      </w:pPr>
+      <w:rPr>
+        <w:rFonts w:ascii="Wingdings" w:hAnsi="Wingdings" w:hint="default"/>
+      </w:rPr>
+    </w:lvl>
+  </w:abstractNum>
+  <w:abstractNum w:abstractNumId="3" w15:restartNumberingAfterBreak="0">
     <w:nsid w:val="72E478A1"/>
     <w:multiLevelType w:val="hybridMultilevel"/>
     <w:tmpl w:val="8A66F6A8"/>
@@ -1939,6 +3183,9 @@
     <w:abstractNumId w:val="1"/>
   </w:num>
   <w:num w:numId="3" w16cid:durableId="1254045387">
+    <w:abstractNumId w:val="3"/>
+  </w:num>
+  <w:num w:numId="4" w16cid:durableId="1291479571">
     <w:abstractNumId w:val="2"/>
   </w:num>
 </w:numbering>
@@ -2558,7 +3805,6 @@
   <w:style w:type="character" w:default="1" w:styleId="DefaultParagraphFont">
     <w:name w:val="Default Paragraph Font"/>
     <w:uiPriority w:val="1"/>
-    <w:semiHidden/>
     <w:unhideWhenUsed/>
   </w:style>
   <w:style w:type="table" w:default="1" w:styleId="TableNormal">
@@ -2943,6 +4189,16 @@
       <w:shd w:val="clear" w:color="auto" w:fill="E1DFDD"/>
     </w:rPr>
   </w:style>
+  <w:style w:type="character" w:styleId="PlaceholderText">
+    <w:name w:val="Placeholder Text"/>
+    <w:basedOn w:val="DefaultParagraphFont"/>
+    <w:uiPriority w:val="99"/>
+    <w:semiHidden/>
+    <w:rsid w:val="00B53A48"/>
+    <w:rPr>
+      <w:color w:val="666666"/>
+    </w:rPr>
+  </w:style>
 </w:styles>
 </file>
 

</xml_diff>